<commit_message>
Updated doc (final version was not uploaded)
</commit_message>
<xml_diff>
--- a/docs/AWA1 - Senistan Jegarajasingam.docx
+++ b/docs/AWA1 - Senistan Jegarajasingam.docx
@@ -502,13 +502,60 @@
       <w:pPr>
         <w:jc w:val="both"/>
       </w:pPr>
-    </w:p>
-    <w:p>
-      <w:pPr>
-        <w:jc w:val="both"/>
-      </w:pPr>
-      <w:r>
-        <w:t xml:space="preserve">Mes différentes sources : La documentation de </w:t>
+      <w:r>
+        <w:t>Voici le code ajouté pour avoir accès aux réponses de la question.</w:t>
+      </w:r>
+    </w:p>
+    <w:p>
+      <w:pPr>
+        <w:jc w:val="both"/>
+      </w:pPr>
+      <w:r>
+        <w:pict>
+          <v:shapetype id="_x0000_t75" coordsize="21600,21600" o:spt="75" o:preferrelative="t" path="m@4@5l@4@11@9@11@9@5xe" filled="f" stroked="f">
+            <v:stroke joinstyle="miter"/>
+            <v:formulas>
+              <v:f eqn="if lineDrawn pixelLineWidth 0"/>
+              <v:f eqn="sum @0 1 0"/>
+              <v:f eqn="sum 0 0 @1"/>
+              <v:f eqn="prod @2 1 2"/>
+              <v:f eqn="prod @3 21600 pixelWidth"/>
+              <v:f eqn="prod @3 21600 pixelHeight"/>
+              <v:f eqn="sum @0 0 1"/>
+              <v:f eqn="prod @6 1 2"/>
+              <v:f eqn="prod @7 21600 pixelWidth"/>
+              <v:f eqn="sum @8 21600 0"/>
+              <v:f eqn="prod @7 21600 pixelHeight"/>
+              <v:f eqn="sum @10 21600 0"/>
+            </v:formulas>
+            <v:path o:extrusionok="f" gradientshapeok="t" o:connecttype="rect"/>
+            <o:lock v:ext="edit" aspectratio="t"/>
+          </v:shapetype>
+          <v:shape id="_x0000_i1026" type="#_x0000_t75" style="width:453.3pt;height:164.65pt">
+            <v:imagedata r:id="rId6" o:title="devenv_5yB30DxXMS"/>
+          </v:shape>
+        </w:pict>
+      </w:r>
+    </w:p>
+    <w:p>
+      <w:pPr>
+        <w:jc w:val="both"/>
+      </w:pPr>
+    </w:p>
+    <w:p>
+      <w:pPr>
+        <w:jc w:val="both"/>
+      </w:pPr>
+      <w:r>
+        <w:t xml:space="preserve">Mes différentes sources : </w:t>
+      </w:r>
+    </w:p>
+    <w:p>
+      <w:pPr>
+        <w:jc w:val="both"/>
+      </w:pPr>
+      <w:r>
+        <w:t xml:space="preserve">La documentation de </w:t>
       </w:r>
       <w:proofErr w:type="spellStart"/>
       <w:r>
@@ -516,7 +563,23 @@
       </w:r>
       <w:proofErr w:type="spellEnd"/>
       <w:r>
-        <w:t xml:space="preserve">, la documentation de </w:t>
+        <w:t xml:space="preserve"> : </w:t>
+      </w:r>
+      <w:hyperlink r:id="rId7" w:history="1">
+        <w:r>
+          <w:rPr>
+            <w:rStyle w:val="Lienhypertexte"/>
+          </w:rPr>
+          <w:t>https://github.com/Seni-J/Abstract_Quiz_AWA/tree/master/docs</w:t>
+        </w:r>
+      </w:hyperlink>
+    </w:p>
+    <w:p>
+      <w:pPr>
+        <w:jc w:val="both"/>
+      </w:pPr>
+      <w:r>
+        <w:t xml:space="preserve">La documentation de </w:t>
       </w:r>
       <w:proofErr w:type="spellStart"/>
       <w:r>
@@ -524,8 +587,16 @@
       </w:r>
       <w:proofErr w:type="spellEnd"/>
       <w:r>
-        <w:t>.</w:t>
-      </w:r>
+        <w:t xml:space="preserve"> : </w:t>
+      </w:r>
+      <w:hyperlink r:id="rId8" w:history="1">
+        <w:r>
+          <w:rPr>
+            <w:rStyle w:val="Lienhypertexte"/>
+          </w:rPr>
+          <w:t>https://docs.unity3d.com/2020.1/Documentation/Manual/index.html</w:t>
+        </w:r>
+      </w:hyperlink>
     </w:p>
     <w:p>
       <w:pPr>
@@ -635,117 +706,232 @@
         <w:jc w:val="both"/>
       </w:pPr>
       <w:r>
-        <w:t xml:space="preserve">Les sources : </w:t>
-      </w:r>
-      <w:proofErr w:type="spellStart"/>
-      <w:r>
-        <w:t>StackOverflow</w:t>
-      </w:r>
-      <w:proofErr w:type="spellEnd"/>
-      <w:r>
-        <w:t>, documentation</w:t>
-      </w:r>
-      <w:r>
-        <w:t xml:space="preserve"> Micros</w:t>
-      </w:r>
-      <w:r>
-        <w:t>o</w:t>
-      </w:r>
-      <w:r>
-        <w:t>f</w:t>
-      </w:r>
-      <w:r>
-        <w:t xml:space="preserve">t sur le </w:t>
-      </w:r>
-      <w:proofErr w:type="spellStart"/>
-      <w:r>
-        <w:t>WebRequest</w:t>
-      </w:r>
-      <w:proofErr w:type="spellEnd"/>
-      <w:r>
-        <w:t>, la documentation sur le Cache-Control par Mozilla</w:t>
-      </w:r>
-      <w:r>
-        <w:t xml:space="preserve">, la documentation de </w:t>
-      </w:r>
-      <w:proofErr w:type="spellStart"/>
-      <w:r>
-        <w:t>Unity</w:t>
-      </w:r>
-      <w:proofErr w:type="spellEnd"/>
-      <w:r>
-        <w:t>.</w:t>
-      </w:r>
-    </w:p>
-    <w:p>
-      <w:pPr>
-        <w:jc w:val="both"/>
-      </w:pPr>
-    </w:p>
-    <w:p>
-      <w:pPr>
-        <w:jc w:val="both"/>
-        <w:rPr>
-          <w:b/>
-        </w:rPr>
-      </w:pPr>
-      <w:r>
-        <w:rPr>
-          <w:b/>
-        </w:rPr>
-        <w:t>Conclusion</w:t>
-      </w:r>
-    </w:p>
-    <w:p>
-      <w:pPr>
-        <w:jc w:val="both"/>
-      </w:pPr>
-      <w:r>
-        <w:t xml:space="preserve">La reprise du projet fût plus complexe que prévue. J’ai passé beaucoup de temps à comprendre le code et la documentation. </w:t>
-      </w:r>
-      <w:r>
-        <w:t>J’ai eu pas mal de problèmes à corriger dans le code de base qui m’a aussi pris pas mal de temps.</w:t>
-      </w:r>
-      <w:r>
-        <w:t xml:space="preserve"> </w:t>
-      </w:r>
-      <w:r>
-        <w:t xml:space="preserve">Le confinement n’a pas aidé non plus car le dernier commit n’était pas passé et j’ai dû faire le trajet + réinstallation de </w:t>
-      </w:r>
-      <w:proofErr w:type="spellStart"/>
-      <w:r>
-        <w:t>Unity</w:t>
-      </w:r>
-      <w:proofErr w:type="spellEnd"/>
-      <w:r>
-        <w:t>.</w:t>
-      </w:r>
-    </w:p>
-    <w:p>
-      <w:pPr>
-        <w:jc w:val="both"/>
-      </w:pPr>
-      <w:r>
-        <w:t>Au final, l’application tourne sur mobile (version Android) avec l’affichage des quiz, possibilité de participer et répondre aux questions et l’affichage du résultat.</w:t>
-      </w:r>
-      <w:r>
-        <w:t xml:space="preserve"> Scanner un QR Code fonctionne pour charger un quiz fonctionne aussi.</w:t>
-      </w:r>
-    </w:p>
-    <w:p>
-      <w:pPr>
-        <w:jc w:val="both"/>
-      </w:pPr>
-      <w:r>
-        <w:t xml:space="preserve"> </w:t>
-      </w:r>
-    </w:p>
-    <w:p>
-      <w:pPr>
-        <w:jc w:val="both"/>
-      </w:pPr>
+        <w:lastRenderedPageBreak/>
+        <w:t xml:space="preserve">Voici </w:t>
+      </w:r>
       <w:bookmarkStart w:id="0" w:name="_GoBack"/>
       <w:bookmarkEnd w:id="0"/>
+      <w:r>
+        <w:t>la modification apportée à l’un des bugs :</w:t>
+      </w:r>
+    </w:p>
+    <w:p>
+      <w:pPr>
+        <w:jc w:val="both"/>
+      </w:pPr>
+      <w:r>
+        <w:pict>
+          <v:shape id="_x0000_i1027" type="#_x0000_t75" style="width:453.3pt;height:179.05pt">
+            <v:imagedata r:id="rId9" o:title="devenv_mLECQ7j6iU"/>
+          </v:shape>
+        </w:pict>
+      </w:r>
+    </w:p>
+    <w:p>
+      <w:pPr>
+        <w:jc w:val="both"/>
+      </w:pPr>
+    </w:p>
+    <w:p>
+      <w:pPr>
+        <w:jc w:val="both"/>
+      </w:pPr>
+      <w:r>
+        <w:t xml:space="preserve">Les sources : </w:t>
+      </w:r>
+    </w:p>
+    <w:p>
+      <w:pPr>
+        <w:jc w:val="both"/>
+        <w:rPr>
+          <w:lang w:val="de-CH"/>
+        </w:rPr>
+      </w:pPr>
+      <w:proofErr w:type="spellStart"/>
+      <w:r>
+        <w:rPr>
+          <w:lang w:val="de-CH"/>
+        </w:rPr>
+        <w:t>StackOverflow</w:t>
+      </w:r>
+      <w:proofErr w:type="spellEnd"/>
+      <w:r>
+        <w:rPr>
+          <w:lang w:val="de-CH"/>
+        </w:rPr>
+        <w:t> :</w:t>
+      </w:r>
+      <w:r>
+        <w:rPr>
+          <w:lang w:val="de-CH"/>
+        </w:rPr>
+        <w:t xml:space="preserve"> </w:t>
+      </w:r>
+      <w:hyperlink r:id="rId10" w:history="1">
+        <w:r>
+          <w:rPr>
+            <w:rStyle w:val="Lienhypertexte"/>
+            <w:lang w:val="de-CH"/>
+          </w:rPr>
+          <w:t>https://stackoverflow.com/questions/1366848/httpwebrequest-getresponse-throws-webexception-on-http-304/1366869#1366869</w:t>
+        </w:r>
+      </w:hyperlink>
+    </w:p>
+    <w:p>
+      <w:pPr>
+        <w:jc w:val="both"/>
+      </w:pPr>
+      <w:r>
+        <w:t>La d</w:t>
+      </w:r>
+      <w:r>
+        <w:t>ocumentation</w:t>
+      </w:r>
+      <w:r>
+        <w:t xml:space="preserve"> Micros</w:t>
+      </w:r>
+      <w:r>
+        <w:t>o</w:t>
+      </w:r>
+      <w:r>
+        <w:t>f</w:t>
+      </w:r>
+      <w:r>
+        <w:t xml:space="preserve">t sur le </w:t>
+      </w:r>
+      <w:proofErr w:type="spellStart"/>
+      <w:r>
+        <w:t>WebRequest</w:t>
+      </w:r>
+      <w:proofErr w:type="spellEnd"/>
+      <w:r>
+        <w:t> :</w:t>
+      </w:r>
+      <w:r>
+        <w:t xml:space="preserve"> </w:t>
+      </w:r>
+      <w:hyperlink r:id="rId11" w:history="1">
+        <w:r>
+          <w:rPr>
+            <w:rStyle w:val="Lienhypertexte"/>
+          </w:rPr>
+          <w:t>https://docs.microsoft.com/en-us/dotnet/api/system.net.webrequest?view=net-5.0</w:t>
+        </w:r>
+      </w:hyperlink>
+    </w:p>
+    <w:p>
+      <w:pPr>
+        <w:jc w:val="both"/>
+      </w:pPr>
+      <w:r>
+        <w:t>L</w:t>
+      </w:r>
+      <w:r>
+        <w:t>a documentation sur le Cache-Control par Mozilla</w:t>
+      </w:r>
+      <w:r>
+        <w:t xml:space="preserve"> : </w:t>
+      </w:r>
+      <w:hyperlink r:id="rId12" w:history="1">
+        <w:r>
+          <w:rPr>
+            <w:rStyle w:val="Lienhypertexte"/>
+          </w:rPr>
+          <w:t>https://developer.mozilla.org/fr/docs/Web/HTTP/Headers/Cache-Control</w:t>
+        </w:r>
+      </w:hyperlink>
+    </w:p>
+    <w:p>
+      <w:pPr>
+        <w:jc w:val="both"/>
+      </w:pPr>
+      <w:r>
+        <w:t>L</w:t>
+      </w:r>
+      <w:r>
+        <w:t xml:space="preserve">a documentation de </w:t>
+      </w:r>
+      <w:proofErr w:type="spellStart"/>
+      <w:r>
+        <w:t>Unity</w:t>
+      </w:r>
+      <w:proofErr w:type="spellEnd"/>
+      <w:r>
+        <w:t>.</w:t>
+      </w:r>
+    </w:p>
+    <w:p>
+      <w:pPr>
+        <w:jc w:val="both"/>
+      </w:pPr>
+    </w:p>
+    <w:p>
+      <w:pPr>
+        <w:jc w:val="both"/>
+      </w:pPr>
+    </w:p>
+    <w:p>
+      <w:pPr>
+        <w:jc w:val="both"/>
+        <w:rPr>
+          <w:b/>
+        </w:rPr>
+      </w:pPr>
+      <w:r>
+        <w:rPr>
+          <w:b/>
+        </w:rPr>
+        <w:t>Conclusion</w:t>
+      </w:r>
+    </w:p>
+    <w:p>
+      <w:pPr>
+        <w:jc w:val="both"/>
+      </w:pPr>
+      <w:r>
+        <w:t xml:space="preserve">La reprise du projet fût plus complexe que prévue. J’ai passé beaucoup de temps à comprendre le code et la documentation. </w:t>
+      </w:r>
+      <w:r>
+        <w:t>J’ai eu pas mal de problèmes à corriger dans le code de base qui m’a aussi pris pas mal de temps.</w:t>
+      </w:r>
+      <w:r>
+        <w:t xml:space="preserve"> </w:t>
+      </w:r>
+      <w:r>
+        <w:t xml:space="preserve">Le confinement n’a pas aidé non plus car le dernier commit n’était pas passé et j’ai dû faire le trajet + réinstallation de </w:t>
+      </w:r>
+      <w:proofErr w:type="spellStart"/>
+      <w:r>
+        <w:t>Unity</w:t>
+      </w:r>
+      <w:proofErr w:type="spellEnd"/>
+      <w:r>
+        <w:t>.</w:t>
+      </w:r>
+    </w:p>
+    <w:p>
+      <w:pPr>
+        <w:jc w:val="both"/>
+      </w:pPr>
+      <w:r>
+        <w:t>Au final, l’application tourne sur mobile (version Android) avec l’affichage des quiz, possibilité de participer et répondre aux questions et l’affichage du résultat.</w:t>
+      </w:r>
+      <w:r>
+        <w:t xml:space="preserve"> Scanner un QR Code fonctionne pour charger un quiz fonctionne aussi.</w:t>
+      </w:r>
+    </w:p>
+    <w:p>
+      <w:pPr>
+        <w:jc w:val="both"/>
+      </w:pPr>
+      <w:r>
+        <w:t xml:space="preserve"> </w:t>
+      </w:r>
+    </w:p>
+    <w:p>
+      <w:pPr>
+        <w:jc w:val="both"/>
+      </w:pPr>
     </w:p>
     <w:sectPr>
       <w:pgSz w:w="11906" w:h="16838"/>

</xml_diff>